<commit_message>
Ra de profe exiquio
</commit_message>
<xml_diff>
--- a/RESUMEN.docx
+++ b/RESUMEN.docx
@@ -139,8 +139,6 @@
         </w:rPr>
         <w:t xml:space="preserve">San Pedro </w:t>
       </w:r>
-      <w:bookmarkStart w:id="0" w:name="_GoBack"/>
-      <w:bookmarkEnd w:id="0"/>
       <w:r>
         <w:rPr>
           <w:lang w:val="en-US"/>
@@ -163,7 +161,13 @@
         <w:rPr>
           <w:lang w:val="en-US"/>
         </w:rPr>
-        <w:t xml:space="preserve"> in corner with </w:t>
+        <w:t xml:space="preserve"> o</w:t>
+      </w:r>
+      <w:r>
+        <w:rPr>
+          <w:lang w:val="en-US"/>
+        </w:rPr>
+        <w:t xml:space="preserve">n corner with </w:t>
       </w:r>
       <w:proofErr w:type="spellStart"/>
       <w:r>
@@ -262,6 +266,20 @@
       </w:pPr>
       <w:r>
         <w:rPr>
+          <w:rStyle w:val="tlid-translation"/>
+          <w:lang w:val="en"/>
+        </w:rPr>
+        <w:t>San Pedro is a company that already has a trajectory in the market, by which it has expanded to various places in the city and to other municipalities around it. However, over time it has not been possible to update in technologies, therefore it takes full control of departments, inventories, sales, purchases, supplies, records of entry, exit, routes, in Excel sheets.</w:t>
+      </w:r>
+    </w:p>
+    <w:p>
+      <w:pPr>
+        <w:rPr>
+          <w:lang w:val="en-US"/>
+        </w:rPr>
+      </w:pPr>
+      <w:r>
+        <w:rPr>
           <w:lang w:val="en-US"/>
         </w:rPr>
         <w:t>The Project</w:t>
@@ -420,8 +438,54 @@
         <w:rPr>
           <w:lang w:val="en-US"/>
         </w:rPr>
-        <w:t xml:space="preserve"> send and receive notification of orders. </w:t>
-      </w:r>
+        <w:t xml:space="preserve"> send and </w:t>
+      </w:r>
+      <w:r>
+        <w:rPr>
+          <w:lang w:val="en-US"/>
+        </w:rPr>
+        <w:t>receive notification of orders.</w:t>
+      </w:r>
+    </w:p>
+    <w:p>
+      <w:pPr>
+        <w:rPr>
+          <w:lang w:val="en-US"/>
+        </w:rPr>
+      </w:pPr>
+      <w:r>
+        <w:rPr>
+          <w:lang w:val="en-US"/>
+        </w:rPr>
+        <w:t>At present, this way of taking control is functional but not accurate, so that it is vulnerable to suffer losses of information and a bad organization, because when specific information is required, the information is not found or simply does not match Actual data in the company. The mo</w:t>
+      </w:r>
+      <w:bookmarkStart w:id="0" w:name="_GoBack"/>
+      <w:bookmarkEnd w:id="0"/>
+      <w:r>
+        <w:rPr>
+          <w:lang w:val="en-US"/>
+        </w:rPr>
+        <w:t xml:space="preserve">bile application “APPMO-SP” (Mobile application San Pedro) will help improve information management, which will contribute positively in the company making it easier to find the information needed and provide absolute control to all departments that </w:t>
+      </w:r>
+      <w:r>
+        <w:rPr>
+          <w:lang w:val="en-US"/>
+        </w:rPr>
+        <w:t>they</w:t>
+      </w:r>
+      <w:r>
+        <w:rPr>
+          <w:lang w:val="en-US"/>
+        </w:rPr>
+        <w:t xml:space="preserve"> need it.</w:t>
+      </w:r>
+    </w:p>
+    <w:p>
+      <w:pPr>
+        <w:rPr>
+          <w:lang w:val="en-US"/>
+        </w:rPr>
+      </w:pPr>
     </w:p>
     <w:p>
       <w:pPr>
@@ -869,6 +933,11 @@
     <w:semiHidden/>
     <w:unhideWhenUsed/>
   </w:style>
+  <w:style w:type="character" w:customStyle="1" w:styleId="tlid-translation">
+    <w:name w:val="tlid-translation"/>
+    <w:basedOn w:val="Fuentedeprrafopredeter"/>
+    <w:rsid w:val="00932423"/>
+  </w:style>
 </w:styles>
 </file>
 

</xml_diff>